<commit_message>
update: PDF and docs
</commit_message>
<xml_diff>
--- a/Mini-IDS_Personal_Project_Proposal.docx
+++ b/Mini-IDS_Personal_Project_Proposal.docx
@@ -59,6 +59,12 @@
         </w:rPr>
         <w:t>Embedded Network Intrusion Detection System (Mini-IDS) with Real-Time Dashboard</w:t>
       </w:r>
+      <w:r>
+        <w:rPr>
+          <w:rFonts w:ascii="Times New Roman" w:hAnsi="Times New Roman" w:cs="Times New Roman"/>
+        </w:rPr>
+        <w:t>.</w:t>
+      </w:r>
     </w:p>
     <w:p>
       <w:pPr>
@@ -88,6 +94,12 @@
         </w:rPr>
         <w:t>: MICROPROCESSOR AND EMBEDDED SYSTEM</w:t>
       </w:r>
+      <w:r>
+        <w:rPr>
+          <w:rFonts w:ascii="Times New Roman" w:hAnsi="Times New Roman" w:cs="Times New Roman"/>
+        </w:rPr>
+        <w:t>.</w:t>
+      </w:r>
     </w:p>
     <w:p>
       <w:pPr>
@@ -117,6 +129,12 @@
         </w:rPr>
         <w:t>: BSc in CSE</w:t>
       </w:r>
+      <w:r>
+        <w:rPr>
+          <w:rFonts w:ascii="Times New Roman" w:hAnsi="Times New Roman" w:cs="Times New Roman"/>
+        </w:rPr>
+        <w:t>.</w:t>
+      </w:r>
     </w:p>
     <w:p>
       <w:pPr>
@@ -154,6 +172,18 @@
         </w:rPr>
         <w:t>: Sagar Biswas, [], [], []</w:t>
       </w:r>
+      <w:r>
+        <w:rPr>
+          <w:rFonts w:ascii="Times New Roman" w:hAnsi="Times New Roman" w:cs="Times New Roman"/>
+        </w:rPr>
+        <w:t>, []</w:t>
+      </w:r>
+      <w:r>
+        <w:rPr>
+          <w:rFonts w:ascii="Times New Roman" w:hAnsi="Times New Roman" w:cs="Times New Roman"/>
+        </w:rPr>
+        <w:t>.</w:t>
+      </w:r>
     </w:p>
     <w:p>
       <w:pPr>
@@ -181,7 +211,13 @@
         <w:rPr>
           <w:rFonts w:ascii="Times New Roman" w:hAnsi="Times New Roman" w:cs="Times New Roman"/>
         </w:rPr>
-        <w:t>: []</w:t>
+        <w:t xml:space="preserve">: </w:t>
+      </w:r>
+      <w:r>
+        <w:rPr>
+          <w:rFonts w:ascii="Times New Roman" w:hAnsi="Times New Roman" w:cs="Times New Roman"/>
+        </w:rPr>
+        <w:t>Md Sajid Hossain.</w:t>
       </w:r>
     </w:p>
     <w:p>
@@ -210,7 +246,13 @@
         <w:rPr>
           <w:rFonts w:ascii="Times New Roman" w:hAnsi="Times New Roman" w:cs="Times New Roman"/>
         </w:rPr>
-        <w:t>: []</w:t>
+        <w:t xml:space="preserve">: </w:t>
+      </w:r>
+      <w:r>
+        <w:rPr>
+          <w:rFonts w:ascii="Times New Roman" w:hAnsi="Times New Roman" w:cs="Times New Roman"/>
+        </w:rPr>
+        <w:t>2025-2026, Spring.</w:t>
       </w:r>
       <w:r>
         <w:rPr>
@@ -718,21 +760,7 @@
         <w:rPr>
           <w:rFonts w:ascii="Times New Roman" w:hAnsi="Times New Roman" w:cs="Times New Roman"/>
         </w:rPr>
-        <w:t xml:space="preserve">Packet capture module using </w:t>
-      </w:r>
-      <w:proofErr w:type="spellStart"/>
-      <w:r>
-        <w:rPr>
-          <w:rFonts w:ascii="Times New Roman" w:hAnsi="Times New Roman" w:cs="Times New Roman"/>
-        </w:rPr>
-        <w:t>libpcap</w:t>
-      </w:r>
-      <w:proofErr w:type="spellEnd"/>
-      <w:r>
-        <w:rPr>
-          <w:rFonts w:ascii="Times New Roman" w:hAnsi="Times New Roman" w:cs="Times New Roman"/>
-        </w:rPr>
-        <w:t xml:space="preserve"> in C for low-latency capture.</w:t>
+        <w:t>Packet capture module using libpcap in C for low-latency capture.</w:t>
       </w:r>
     </w:p>
     <w:p>
@@ -885,21 +913,7 @@
         <w:rPr>
           <w:rFonts w:ascii="Times New Roman" w:hAnsi="Times New Roman" w:cs="Times New Roman"/>
         </w:rPr>
-        <w:t xml:space="preserve"> -&gt; </w:t>
-      </w:r>
-      <w:proofErr w:type="spellStart"/>
-      <w:r>
-        <w:rPr>
-          <w:rFonts w:ascii="Times New Roman" w:hAnsi="Times New Roman" w:cs="Times New Roman"/>
-        </w:rPr>
-        <w:t>libpcap</w:t>
-      </w:r>
-      <w:proofErr w:type="spellEnd"/>
-      <w:r>
-        <w:rPr>
-          <w:rFonts w:ascii="Times New Roman" w:hAnsi="Times New Roman" w:cs="Times New Roman"/>
-        </w:rPr>
-        <w:t xml:space="preserve"> capture thread -&gt; ring buffer -&gt; preprocessing worker -&gt; detection engine -&gt; logging + response manager -&gt; dashboard.</w:t>
+        <w:t xml:space="preserve"> -&gt; libpcap capture thread -&gt; ring buffer -&gt; preprocessing worker -&gt; detection engine -&gt; logging + response manager -&gt; dashboard.</w:t>
       </w:r>
       <w:r>
         <w:rPr>
@@ -1126,21 +1140,7 @@
         <w:rPr>
           <w:rFonts w:ascii="Times New Roman" w:hAnsi="Times New Roman" w:cs="Times New Roman"/>
         </w:rPr>
-        <w:t xml:space="preserve">Require correlation across two independent detectors before </w:t>
-      </w:r>
-      <w:proofErr w:type="gramStart"/>
-      <w:r>
-        <w:rPr>
-          <w:rFonts w:ascii="Times New Roman" w:hAnsi="Times New Roman" w:cs="Times New Roman"/>
-        </w:rPr>
-        <w:t>auto-blocking</w:t>
-      </w:r>
-      <w:proofErr w:type="gramEnd"/>
-      <w:r>
-        <w:rPr>
-          <w:rFonts w:ascii="Times New Roman" w:hAnsi="Times New Roman" w:cs="Times New Roman"/>
-        </w:rPr>
-        <w:t>.</w:t>
+        <w:t>Require correlation across two independent detectors before auto-blocking.</w:t>
       </w:r>
     </w:p>
     <w:p>
@@ -1197,21 +1197,7 @@
         <w:rPr>
           <w:rFonts w:ascii="Times New Roman" w:hAnsi="Times New Roman" w:cs="Times New Roman"/>
         </w:rPr>
-        <w:t xml:space="preserve">Capture: C + </w:t>
-      </w:r>
-      <w:proofErr w:type="spellStart"/>
-      <w:r>
-        <w:rPr>
-          <w:rFonts w:ascii="Times New Roman" w:hAnsi="Times New Roman" w:cs="Times New Roman"/>
-        </w:rPr>
-        <w:t>libpcap</w:t>
-      </w:r>
-      <w:proofErr w:type="spellEnd"/>
-      <w:r>
-        <w:rPr>
-          <w:rFonts w:ascii="Times New Roman" w:hAnsi="Times New Roman" w:cs="Times New Roman"/>
-        </w:rPr>
-        <w:t xml:space="preserve"> for the hot path.</w:t>
+        <w:t>Capture: C + libpcap for the hot path.</w:t>
       </w:r>
     </w:p>
     <w:p>
@@ -1245,21 +1231,7 @@
         <w:rPr>
           <w:rFonts w:ascii="Times New Roman" w:hAnsi="Times New Roman" w:cs="Times New Roman"/>
         </w:rPr>
-        <w:t>Dashboard: Flask + Flask-</w:t>
-      </w:r>
-      <w:proofErr w:type="spellStart"/>
-      <w:r>
-        <w:rPr>
-          <w:rFonts w:ascii="Times New Roman" w:hAnsi="Times New Roman" w:cs="Times New Roman"/>
-        </w:rPr>
-        <w:t>SocketIO</w:t>
-      </w:r>
-      <w:proofErr w:type="spellEnd"/>
-      <w:r>
-        <w:rPr>
-          <w:rFonts w:ascii="Times New Roman" w:hAnsi="Times New Roman" w:cs="Times New Roman"/>
-        </w:rPr>
-        <w:t>, Chart.js.</w:t>
+        <w:t>Dashboard: Flask + Flask-SocketIO, Chart.js.</w:t>
       </w:r>
     </w:p>
     <w:p>
@@ -1293,35 +1265,7 @@
         <w:rPr>
           <w:rFonts w:ascii="Times New Roman" w:hAnsi="Times New Roman" w:cs="Times New Roman"/>
         </w:rPr>
-        <w:t xml:space="preserve">Testing tools: </w:t>
-      </w:r>
-      <w:proofErr w:type="spellStart"/>
-      <w:r>
-        <w:rPr>
-          <w:rFonts w:ascii="Times New Roman" w:hAnsi="Times New Roman" w:cs="Times New Roman"/>
-        </w:rPr>
-        <w:t>nmap</w:t>
-      </w:r>
-      <w:proofErr w:type="spellEnd"/>
-      <w:r>
-        <w:rPr>
-          <w:rFonts w:ascii="Times New Roman" w:hAnsi="Times New Roman" w:cs="Times New Roman"/>
-        </w:rPr>
-        <w:t xml:space="preserve">, hping3, </w:t>
-      </w:r>
-      <w:proofErr w:type="spellStart"/>
-      <w:r>
-        <w:rPr>
-          <w:rFonts w:ascii="Times New Roman" w:hAnsi="Times New Roman" w:cs="Times New Roman"/>
-        </w:rPr>
-        <w:t>tcpreplay</w:t>
-      </w:r>
-      <w:proofErr w:type="spellEnd"/>
-      <w:r>
-        <w:rPr>
-          <w:rFonts w:ascii="Times New Roman" w:hAnsi="Times New Roman" w:cs="Times New Roman"/>
-        </w:rPr>
-        <w:t xml:space="preserve"> for replay tests.</w:t>
+        <w:t>Testing tools: nmap, hping3, tcpreplay for replay tests.</w:t>
       </w:r>
     </w:p>
     <w:p>
@@ -1338,35 +1282,7 @@
         <w:rPr>
           <w:rFonts w:ascii="Times New Roman" w:hAnsi="Times New Roman" w:cs="Times New Roman"/>
         </w:rPr>
-        <w:t xml:space="preserve">Deployment: </w:t>
-      </w:r>
-      <w:proofErr w:type="spellStart"/>
-      <w:r>
-        <w:rPr>
-          <w:rFonts w:ascii="Times New Roman" w:hAnsi="Times New Roman" w:cs="Times New Roman"/>
-        </w:rPr>
-        <w:t>systemd</w:t>
-      </w:r>
-      <w:proofErr w:type="spellEnd"/>
-      <w:r>
-        <w:rPr>
-          <w:rFonts w:ascii="Times New Roman" w:hAnsi="Times New Roman" w:cs="Times New Roman"/>
-        </w:rPr>
-        <w:t xml:space="preserve"> service and an optional </w:t>
-      </w:r>
-      <w:proofErr w:type="spellStart"/>
-      <w:r>
-        <w:rPr>
-          <w:rFonts w:ascii="Times New Roman" w:hAnsi="Times New Roman" w:cs="Times New Roman"/>
-        </w:rPr>
-        <w:t>Dockerfile</w:t>
-      </w:r>
-      <w:proofErr w:type="spellEnd"/>
-      <w:r>
-        <w:rPr>
-          <w:rFonts w:ascii="Times New Roman" w:hAnsi="Times New Roman" w:cs="Times New Roman"/>
-        </w:rPr>
-        <w:t xml:space="preserve"> for reproducibility.</w:t>
+        <w:t>Deployment: systemd service and an optional Dockerfile for reproducibility.</w:t>
       </w:r>
       <w:r>
         <w:rPr>
@@ -1654,33 +1570,11 @@
           <w:rFonts w:ascii="Times New Roman" w:hAnsi="Times New Roman" w:cs="Times New Roman"/>
         </w:rPr>
       </w:pPr>
-      <w:proofErr w:type="spellStart"/>
-      <w:r>
-        <w:rPr>
-          <w:rFonts w:ascii="Times New Roman" w:hAnsi="Times New Roman" w:cs="Times New Roman"/>
-        </w:rPr>
-        <w:t>Dockerfile</w:t>
-      </w:r>
-      <w:proofErr w:type="spellEnd"/>
-      <w:r>
-        <w:rPr>
-          <w:rFonts w:ascii="Times New Roman" w:hAnsi="Times New Roman" w:cs="Times New Roman"/>
-        </w:rPr>
-        <w:t xml:space="preserve"> and </w:t>
-      </w:r>
-      <w:proofErr w:type="spellStart"/>
-      <w:r>
-        <w:rPr>
-          <w:rFonts w:ascii="Times New Roman" w:hAnsi="Times New Roman" w:cs="Times New Roman"/>
-        </w:rPr>
-        <w:t>systemd</w:t>
-      </w:r>
-      <w:proofErr w:type="spellEnd"/>
-      <w:r>
-        <w:rPr>
-          <w:rFonts w:ascii="Times New Roman" w:hAnsi="Times New Roman" w:cs="Times New Roman"/>
-        </w:rPr>
-        <w:t xml:space="preserve"> service script.</w:t>
+      <w:r>
+        <w:rPr>
+          <w:rFonts w:ascii="Times New Roman" w:hAnsi="Times New Roman" w:cs="Times New Roman"/>
+        </w:rPr>
+        <w:t>Dockerfile and systemd service script.</w:t>
       </w:r>
     </w:p>
     <w:p>
@@ -1714,21 +1608,7 @@
         <w:rPr>
           <w:rFonts w:ascii="Times New Roman" w:hAnsi="Times New Roman" w:cs="Times New Roman"/>
         </w:rPr>
-        <w:t xml:space="preserve">Test scripts and recorded </w:t>
-      </w:r>
-      <w:proofErr w:type="spellStart"/>
-      <w:r>
-        <w:rPr>
-          <w:rFonts w:ascii="Times New Roman" w:hAnsi="Times New Roman" w:cs="Times New Roman"/>
-        </w:rPr>
-        <w:t>pcaps</w:t>
-      </w:r>
-      <w:proofErr w:type="spellEnd"/>
-      <w:r>
-        <w:rPr>
-          <w:rFonts w:ascii="Times New Roman" w:hAnsi="Times New Roman" w:cs="Times New Roman"/>
-        </w:rPr>
-        <w:t>.</w:t>
+        <w:t>Test scripts and recorded pcaps.</w:t>
       </w:r>
     </w:p>
     <w:p>
@@ -1758,19 +1638,11 @@
           <w:rFonts w:ascii="Times New Roman" w:hAnsi="Times New Roman" w:cs="Times New Roman"/>
         </w:rPr>
       </w:pPr>
-      <w:proofErr w:type="gramStart"/>
-      <w:r>
-        <w:rPr>
-          <w:rFonts w:ascii="Times New Roman" w:hAnsi="Times New Roman" w:cs="Times New Roman"/>
-        </w:rPr>
-        <w:t>5-7 minute</w:t>
-      </w:r>
-      <w:proofErr w:type="gramEnd"/>
-      <w:r>
-        <w:rPr>
-          <w:rFonts w:ascii="Times New Roman" w:hAnsi="Times New Roman" w:cs="Times New Roman"/>
-        </w:rPr>
-        <w:t xml:space="preserve"> demo video and presentation slides.</w:t>
+      <w:r>
+        <w:rPr>
+          <w:rFonts w:ascii="Times New Roman" w:hAnsi="Times New Roman" w:cs="Times New Roman"/>
+        </w:rPr>
+        <w:t>5-7 minute demo video and presentation slides.</w:t>
       </w:r>
     </w:p>
     <w:p>
@@ -1946,21 +1818,7 @@
         <w:rPr>
           <w:rFonts w:ascii="Times New Roman" w:hAnsi="Times New Roman" w:cs="Times New Roman"/>
         </w:rPr>
-        <w:t xml:space="preserve">SD card corruption or Pi crash: mitigate with read-only </w:t>
-      </w:r>
-      <w:proofErr w:type="spellStart"/>
-      <w:r>
-        <w:rPr>
-          <w:rFonts w:ascii="Times New Roman" w:hAnsi="Times New Roman" w:cs="Times New Roman"/>
-        </w:rPr>
-        <w:t>rootfs</w:t>
-      </w:r>
-      <w:proofErr w:type="spellEnd"/>
-      <w:r>
-        <w:rPr>
-          <w:rFonts w:ascii="Times New Roman" w:hAnsi="Times New Roman" w:cs="Times New Roman"/>
-        </w:rPr>
-        <w:t>, backups, and watchdog.</w:t>
+        <w:t>SD card corruption or Pi crash: mitigate with read-only rootfs, backups, and watchdog.</w:t>
       </w:r>
       <w:r>
         <w:rPr>
@@ -2623,21 +2481,7 @@
         <w:rPr>
           <w:rFonts w:ascii="Times New Roman" w:hAnsi="Times New Roman" w:cs="Times New Roman"/>
         </w:rPr>
-        <w:t xml:space="preserve">The dashboard is the control room where an admin can see live stats and change settings. External services like </w:t>
-      </w:r>
-      <w:proofErr w:type="spellStart"/>
-      <w:r>
-        <w:rPr>
-          <w:rFonts w:ascii="Times New Roman" w:hAnsi="Times New Roman" w:cs="Times New Roman"/>
-        </w:rPr>
-        <w:t>GeoIP</w:t>
-      </w:r>
-      <w:proofErr w:type="spellEnd"/>
-      <w:r>
-        <w:rPr>
-          <w:rFonts w:ascii="Times New Roman" w:hAnsi="Times New Roman" w:cs="Times New Roman"/>
-        </w:rPr>
-        <w:t xml:space="preserve"> and notification APIs are outside the checkpoint. They are like phone books or phone lines the system calls when needed.</w:t>
+        <w:t>The dashboard is the control room where an admin can see live stats and change settings. External services like GeoIP and notification APIs are outside the checkpoint. They are like phone books or phone lines the system calls when needed.</w:t>
       </w:r>
     </w:p>
     <w:p>
@@ -2717,7 +2561,7 @@
           <w:noProof/>
         </w:rPr>
         <w:drawing>
-          <wp:anchor distT="0" distB="0" distL="114300" distR="114300" simplePos="0" relativeHeight="251660288" behindDoc="1" locked="0" layoutInCell="1" allowOverlap="1" wp14:anchorId="75E043CF" wp14:editId="0443F564">
+          <wp:anchor distT="0" distB="0" distL="114300" distR="114300" simplePos="0" relativeHeight="251660288" behindDoc="1" locked="0" layoutInCell="1" allowOverlap="1" wp14:anchorId="75E043CF" wp14:editId="39B8E2DB">
             <wp:simplePos x="0" y="0"/>
             <wp:positionH relativeFrom="column">
               <wp:posOffset>-377190</wp:posOffset>
@@ -2987,21 +2831,7 @@
         <w:rPr>
           <w:rFonts w:ascii="Times New Roman" w:hAnsi="Times New Roman" w:cs="Times New Roman"/>
         </w:rPr>
-        <w:t xml:space="preserve">The guard puts the packet onto the ring buffer. This push is </w:t>
-      </w:r>
-      <w:proofErr w:type="gramStart"/>
-      <w:r>
-        <w:rPr>
-          <w:rFonts w:ascii="Times New Roman" w:hAnsi="Times New Roman" w:cs="Times New Roman"/>
-        </w:rPr>
-        <w:t>O(</w:t>
-      </w:r>
-      <w:proofErr w:type="gramEnd"/>
-      <w:r>
-        <w:rPr>
-          <w:rFonts w:ascii="Times New Roman" w:hAnsi="Times New Roman" w:cs="Times New Roman"/>
-        </w:rPr>
-        <w:t>1) which means it happens instantly and does not get slower if there are more packets.</w:t>
+        <w:t>The guard puts the packet onto the ring buffer. This push is O(1) which means it happens instantly and does not get slower if there are more packets.</w:t>
       </w:r>
     </w:p>
     <w:p>
@@ -3032,21 +2862,7 @@
         <w:rPr>
           <w:rFonts w:ascii="Times New Roman" w:hAnsi="Times New Roman" w:cs="Times New Roman"/>
         </w:rPr>
-        <w:t xml:space="preserve">A worker pulls the packet from the buffer, cleans it, and extracts the important facts. This is like writing down the car’s license, </w:t>
-      </w:r>
-      <w:proofErr w:type="spellStart"/>
-      <w:r>
-        <w:rPr>
-          <w:rFonts w:ascii="Times New Roman" w:hAnsi="Times New Roman" w:cs="Times New Roman"/>
-        </w:rPr>
-        <w:t>color</w:t>
-      </w:r>
-      <w:proofErr w:type="spellEnd"/>
-      <w:r>
-        <w:rPr>
-          <w:rFonts w:ascii="Times New Roman" w:hAnsi="Times New Roman" w:cs="Times New Roman"/>
-        </w:rPr>
-        <w:t>, and owner.</w:t>
+        <w:t>A worker pulls the packet from the buffer, cleans it, and extracts the important facts. This is like writing down the car’s license, color, and owner.</w:t>
       </w:r>
     </w:p>
     <w:p>
@@ -3220,21 +3036,7 @@
         <w:rPr>
           <w:rFonts w:ascii="Times New Roman" w:hAnsi="Times New Roman" w:cs="Times New Roman"/>
         </w:rPr>
-        <w:t xml:space="preserve">It pushes a real-time alert to the </w:t>
-      </w:r>
-      <w:proofErr w:type="gramStart"/>
-      <w:r>
-        <w:rPr>
-          <w:rFonts w:ascii="Times New Roman" w:hAnsi="Times New Roman" w:cs="Times New Roman"/>
-        </w:rPr>
-        <w:t>dashboard</w:t>
-      </w:r>
-      <w:proofErr w:type="gramEnd"/>
-      <w:r>
-        <w:rPr>
-          <w:rFonts w:ascii="Times New Roman" w:hAnsi="Times New Roman" w:cs="Times New Roman"/>
-        </w:rPr>
-        <w:t xml:space="preserve"> so the admin sees it immediately.</w:t>
+        <w:t>It pushes a real-time alert to the dashboard so the admin sees it immediately.</w:t>
       </w:r>
     </w:p>
     <w:p>
@@ -3296,21 +3098,7 @@
         <w:rPr>
           <w:rFonts w:ascii="Times New Roman" w:hAnsi="Times New Roman" w:cs="Times New Roman"/>
         </w:rPr>
-        <w:t xml:space="preserve">An admin can change thresholds or add trusted hosts from the dashboard. These new settings are saved to the </w:t>
-      </w:r>
-      <w:proofErr w:type="gramStart"/>
-      <w:r>
-        <w:rPr>
-          <w:rFonts w:ascii="Times New Roman" w:hAnsi="Times New Roman" w:cs="Times New Roman"/>
-        </w:rPr>
-        <w:t>notebook</w:t>
-      </w:r>
-      <w:proofErr w:type="gramEnd"/>
-      <w:r>
-        <w:rPr>
-          <w:rFonts w:ascii="Times New Roman" w:hAnsi="Times New Roman" w:cs="Times New Roman"/>
-        </w:rPr>
-        <w:t xml:space="preserve"> so the system remembers them.</w:t>
+        <w:t>An admin can change thresholds or add trusted hosts from the dashboard. These new settings are saved to the notebook so the system remembers them.</w:t>
       </w:r>
     </w:p>
     <w:p>
@@ -3336,21 +3124,7 @@
         <w:rPr>
           <w:rFonts w:ascii="Times New Roman" w:hAnsi="Times New Roman" w:cs="Times New Roman"/>
         </w:rPr>
-        <w:t xml:space="preserve">The system captures packets very fast, checks them in parallel so it is quick, logs everything for later, and only </w:t>
-      </w:r>
-      <w:proofErr w:type="gramStart"/>
-      <w:r>
-        <w:rPr>
-          <w:rFonts w:ascii="Times New Roman" w:hAnsi="Times New Roman" w:cs="Times New Roman"/>
-        </w:rPr>
-        <w:t>takes action</w:t>
-      </w:r>
-      <w:proofErr w:type="gramEnd"/>
-      <w:r>
-        <w:rPr>
-          <w:rFonts w:ascii="Times New Roman" w:hAnsi="Times New Roman" w:cs="Times New Roman"/>
-        </w:rPr>
-        <w:t xml:space="preserve"> when needed. Admins can change settings without stopping the system.</w:t>
+        <w:t>The system captures packets very fast, checks them in parallel so it is quick, logs everything for later, and only takes action when needed. Admins can change settings without stopping the system.</w:t>
       </w:r>
       <w:r>
         <w:rPr>
@@ -3573,21 +3347,7 @@
         <w:rPr>
           <w:rFonts w:ascii="Times New Roman" w:hAnsi="Times New Roman" w:cs="Times New Roman"/>
         </w:rPr>
-        <w:t xml:space="preserve"> A </w:t>
-      </w:r>
-      <w:proofErr w:type="gramStart"/>
-      <w:r>
-        <w:rPr>
-          <w:rFonts w:ascii="Times New Roman" w:hAnsi="Times New Roman" w:cs="Times New Roman"/>
-        </w:rPr>
-        <w:t>denial of service</w:t>
-      </w:r>
-      <w:proofErr w:type="gramEnd"/>
-      <w:r>
-        <w:rPr>
-          <w:rFonts w:ascii="Times New Roman" w:hAnsi="Times New Roman" w:cs="Times New Roman"/>
-        </w:rPr>
-        <w:t xml:space="preserve"> attack that overwhelms a target by sending massive numbers of ICMP ping packets.</w:t>
+        <w:t xml:space="preserve"> A denial of service attack that overwhelms a target by sending massive numbers of ICMP ping packets.</w:t>
       </w:r>
       <w:r>
         <w:rPr>
@@ -3688,7 +3448,6 @@
           <w:bCs/>
         </w:rPr>
       </w:pPr>
-      <w:proofErr w:type="spellStart"/>
       <w:r>
         <w:rPr>
           <w:rFonts w:ascii="Times New Roman" w:hAnsi="Times New Roman" w:cs="Times New Roman"/>
@@ -3697,7 +3456,6 @@
         </w:rPr>
         <w:t>libpcap</w:t>
       </w:r>
-      <w:proofErr w:type="spellEnd"/>
     </w:p>
     <w:p>
       <w:pPr>
@@ -3717,21 +3475,7 @@
         <w:rPr>
           <w:rFonts w:ascii="Times New Roman" w:hAnsi="Times New Roman" w:cs="Times New Roman"/>
         </w:rPr>
-        <w:t xml:space="preserve"> A </w:t>
-      </w:r>
-      <w:proofErr w:type="gramStart"/>
-      <w:r>
-        <w:rPr>
-          <w:rFonts w:ascii="Times New Roman" w:hAnsi="Times New Roman" w:cs="Times New Roman"/>
-        </w:rPr>
-        <w:t>low level</w:t>
-      </w:r>
-      <w:proofErr w:type="gramEnd"/>
-      <w:r>
-        <w:rPr>
-          <w:rFonts w:ascii="Times New Roman" w:hAnsi="Times New Roman" w:cs="Times New Roman"/>
-        </w:rPr>
-        <w:t xml:space="preserve"> C library used to capture raw network packets directly from a network interface.</w:t>
+        <w:t xml:space="preserve"> A low level C library used to capture raw network packets directly from a network interface.</w:t>
       </w:r>
       <w:r>
         <w:rPr>
@@ -3815,21 +3559,7 @@
         <w:rPr>
           <w:rFonts w:ascii="Times New Roman" w:hAnsi="Times New Roman" w:cs="Times New Roman"/>
         </w:rPr>
-        <w:t xml:space="preserve"> It reduces latency and prevents performance bottlenecks in </w:t>
-      </w:r>
-      <w:proofErr w:type="gramStart"/>
-      <w:r>
-        <w:rPr>
-          <w:rFonts w:ascii="Times New Roman" w:hAnsi="Times New Roman" w:cs="Times New Roman"/>
-        </w:rPr>
-        <w:t>high speed</w:t>
-      </w:r>
-      <w:proofErr w:type="gramEnd"/>
-      <w:r>
-        <w:rPr>
-          <w:rFonts w:ascii="Times New Roman" w:hAnsi="Times New Roman" w:cs="Times New Roman"/>
-        </w:rPr>
-        <w:t xml:space="preserve"> packet processing.</w:t>
+        <w:t xml:space="preserve"> It reduces latency and prevents performance bottlenecks in high speed packet processing.</w:t>
       </w:r>
       <w:r>
         <w:rPr>

</xml_diff>